<commit_message>
add BIGINT for long
</commit_message>
<xml_diff>
--- a/Docs/DocSys系统开发问题记录.docx
+++ b/Docs/DocSys系统开发问题记录.docx
@@ -21,6 +21,54 @@
         <w:rPr>
           <w:rFonts w:hint="eastAsia"/>
         </w:rPr>
+        <w:t>数据库的</w:t>
+      </w:r>
+      <w:r>
+        <w:rPr>
+          <w:rFonts w:hint="eastAsia"/>
+        </w:rPr>
+        <w:t>BIGINT</w:t>
+      </w:r>
+      <w:r>
+        <w:rPr>
+          <w:rFonts w:hint="eastAsia"/>
+        </w:rPr>
+        <w:t>类型对应的就是</w:t>
+      </w:r>
+      <w:r>
+        <w:rPr>
+          <w:rFonts w:hint="eastAsia"/>
+        </w:rPr>
+        <w:t>JAVA</w:t>
+      </w:r>
+      <w:r>
+        <w:rPr>
+          <w:rFonts w:hint="eastAsia"/>
+        </w:rPr>
+        <w:t>里的</w:t>
+      </w:r>
+      <w:r>
+        <w:rPr>
+          <w:rFonts w:hint="eastAsia"/>
+        </w:rPr>
+        <w:t>LONG</w:t>
+      </w:r>
+      <w:r>
+        <w:rPr>
+          <w:rFonts w:hint="eastAsia"/>
+        </w:rPr>
+        <w:t>型数据</w:t>
+      </w:r>
+    </w:p>
+    <w:p/>
+    <w:p>
+      <w:pPr>
+        <w:pStyle w:val="3"/>
+      </w:pPr>
+      <w:r>
+        <w:rPr>
+          <w:rFonts w:hint="eastAsia"/>
+        </w:rPr>
         <w:t>svnkit</w:t>
       </w:r>
       <w:r>
@@ -55,11 +103,6 @@
       </w:r>
     </w:p>
     <w:p>
-      <w:pPr>
-        <w:rPr>
-          <w:rFonts w:hint="eastAsia"/>
-        </w:rPr>
-      </w:pPr>
       <w:r>
         <w:rPr>
           <w:rFonts w:hint="eastAsia"/>
@@ -110,7 +153,7 @@
         <w:adjustRightInd w:val="0"/>
         <w:jc w:val="left"/>
         <w:rPr>
-          <w:rFonts w:ascii="Consolas" w:hAnsi="Consolas" w:cs="Consolas" w:hint="eastAsia"/>
+          <w:rFonts w:ascii="Consolas" w:hAnsi="Consolas" w:cs="Consolas"/>
           <w:kern w:val="0"/>
           <w:sz w:val="20"/>
           <w:szCs w:val="20"/>
@@ -1410,6 +1453,7 @@
           <w:sz w:val="20"/>
           <w:szCs w:val="20"/>
         </w:rPr>
+        <w:lastRenderedPageBreak/>
         <w:t xml:space="preserve">        </w:t>
       </w:r>
       <w:r>
@@ -1458,11 +1502,6 @@
       </w:r>
     </w:p>
     <w:p>
-      <w:pPr>
-        <w:rPr>
-          <w:rFonts w:hint="eastAsia"/>
-        </w:rPr>
-      </w:pPr>
       <w:r>
         <w:rPr>
           <w:rFonts w:ascii="Consolas" w:hAnsi="Consolas" w:cs="Consolas"/>
@@ -1477,7 +1516,7 @@
     <w:p>
       <w:pPr>
         <w:rPr>
-          <w:rFonts w:ascii="Consolas" w:hAnsi="Consolas" w:cs="Consolas" w:hint="eastAsia"/>
+          <w:rFonts w:ascii="Consolas" w:hAnsi="Consolas" w:cs="Consolas"/>
           <w:color w:val="000000"/>
           <w:kern w:val="0"/>
           <w:sz w:val="20"/>
@@ -1502,13 +1541,23 @@
         <w:adjustRightInd w:val="0"/>
         <w:jc w:val="left"/>
         <w:rPr>
+          <w:rFonts w:ascii="Consolas" w:hAnsi="Consolas" w:cs="Consolas"/>
+          <w:color w:val="000000"/>
+          <w:kern w:val="0"/>
+          <w:sz w:val="20"/>
+          <w:szCs w:val="20"/>
+        </w:rPr>
+      </w:pPr>
+      <w:r>
+        <w:rPr>
           <w:rFonts w:ascii="Consolas" w:hAnsi="Consolas" w:cs="Consolas" w:hint="eastAsia"/>
           <w:color w:val="000000"/>
           <w:kern w:val="0"/>
           <w:sz w:val="20"/>
           <w:szCs w:val="20"/>
         </w:rPr>
-      </w:pPr>
+        <w:t>从源码中可以看出，是检查</w:t>
+      </w:r>
       <w:r>
         <w:rPr>
           <w:rFonts w:ascii="Consolas" w:hAnsi="Consolas" w:cs="Consolas" w:hint="eastAsia"/>
@@ -1517,7 +1566,7 @@
           <w:sz w:val="20"/>
           <w:szCs w:val="20"/>
         </w:rPr>
-        <w:t>从源码中可以看出，是检查</w:t>
+        <w:t>copyFromRevision</w:t>
       </w:r>
       <w:r>
         <w:rPr>
@@ -1527,7 +1576,7 @@
           <w:sz w:val="20"/>
           <w:szCs w:val="20"/>
         </w:rPr>
-        <w:t>copyFromRevision</w:t>
+        <w:t>时报的错误，但如果我传入</w:t>
       </w:r>
       <w:r>
         <w:rPr>
@@ -1537,7 +1586,7 @@
           <w:sz w:val="20"/>
           <w:szCs w:val="20"/>
         </w:rPr>
-        <w:t>时报的错误，但如果我传入</w:t>
+        <w:t>latestRevision</w:t>
       </w:r>
       <w:r>
         <w:rPr>
@@ -1547,28 +1596,7 @@
           <w:sz w:val="20"/>
           <w:szCs w:val="20"/>
         </w:rPr>
-        <w:t>latestRevision</w:t>
-      </w:r>
-      <w:r>
-        <w:rPr>
-          <w:rFonts w:ascii="Consolas" w:hAnsi="Consolas" w:cs="Consolas" w:hint="eastAsia"/>
-          <w:color w:val="000000"/>
-          <w:kern w:val="0"/>
-          <w:sz w:val="20"/>
-          <w:szCs w:val="20"/>
-        </w:rPr>
-        <w:t>时，</w:t>
-      </w:r>
-      <w:r>
-        <w:rPr>
-          <w:rFonts w:ascii="Consolas" w:hAnsi="Consolas" w:cs="Consolas" w:hint="eastAsia"/>
-          <w:color w:val="000000"/>
-          <w:kern w:val="0"/>
-          <w:sz w:val="20"/>
-          <w:szCs w:val="20"/>
-        </w:rPr>
-        <w:lastRenderedPageBreak/>
-        <w:t>则报</w:t>
+        <w:t>时，则报</w:t>
       </w:r>
       <w:r>
         <w:rPr>
@@ -2810,11 +2838,6 @@
       </w:r>
     </w:p>
     <w:p>
-      <w:pPr>
-        <w:rPr>
-          <w:rFonts w:hint="eastAsia"/>
-        </w:rPr>
-      </w:pPr>
       <w:r>
         <w:rPr>
           <w:rFonts w:ascii="Consolas" w:hAnsi="Consolas" w:cs="Consolas"/>
@@ -2829,9 +2852,6 @@
     <w:p>
       <w:pPr>
         <w:pStyle w:val="3"/>
-        <w:rPr>
-          <w:rFonts w:hint="eastAsia"/>
-        </w:rPr>
       </w:pPr>
       <w:r>
         <w:rPr>
@@ -2847,11 +2867,6 @@
       </w:r>
     </w:p>
     <w:p>
-      <w:pPr>
-        <w:rPr>
-          <w:rFonts w:hint="eastAsia"/>
-        </w:rPr>
-      </w:pPr>
       <w:r>
         <w:rPr>
           <w:rFonts w:hint="eastAsia"/>
@@ -2920,11 +2935,6 @@
       </w:r>
     </w:p>
     <w:p>
-      <w:pPr>
-        <w:rPr>
-          <w:rFonts w:hint="eastAsia"/>
-        </w:rPr>
-      </w:pPr>
       <w:r>
         <w:rPr>
           <w:rFonts w:hint="eastAsia"/>
@@ -2933,11 +2943,6 @@
       </w:r>
     </w:p>
     <w:p>
-      <w:pPr>
-        <w:rPr>
-          <w:rFonts w:hint="eastAsia"/>
-        </w:rPr>
-      </w:pPr>
       <w:r>
         <w:rPr>
           <w:rFonts w:hint="eastAsia"/>
@@ -2946,11 +2951,6 @@
       </w:r>
     </w:p>
     <w:p>
-      <w:pPr>
-        <w:rPr>
-          <w:rFonts w:hint="eastAsia"/>
-        </w:rPr>
-      </w:pPr>
       <w:r>
         <w:rPr>
           <w:rFonts w:hint="eastAsia"/>
@@ -2959,11 +2959,6 @@
       </w:r>
     </w:p>
     <w:p>
-      <w:pPr>
-        <w:rPr>
-          <w:rFonts w:hint="eastAsia"/>
-        </w:rPr>
-      </w:pPr>
       <w:r>
         <w:rPr>
           <w:rFonts w:hint="eastAsia"/>
@@ -2972,11 +2967,6 @@
       </w:r>
     </w:p>
     <w:p>
-      <w:pPr>
-        <w:rPr>
-          <w:rFonts w:hint="eastAsia"/>
-        </w:rPr>
-      </w:pPr>
       <w:r>
         <w:rPr>
           <w:rFonts w:hint="eastAsia"/>
@@ -2985,15 +2975,11 @@
       </w:r>
     </w:p>
     <w:p>
-      <w:pPr>
-        <w:rPr>
-          <w:rFonts w:hint="eastAsia"/>
-        </w:rPr>
-      </w:pPr>
-      <w:r>
-        <w:rPr>
-          <w:rFonts w:hint="eastAsia"/>
-        </w:rPr>
+      <w:r>
+        <w:rPr>
+          <w:rFonts w:hint="eastAsia"/>
+        </w:rPr>
+        <w:lastRenderedPageBreak/>
         <w:t>closeDir()</w:t>
       </w:r>
     </w:p>
@@ -3013,7 +2999,6 @@
         <w:rPr>
           <w:rFonts w:hint="eastAsia"/>
         </w:rPr>
-        <w:lastRenderedPageBreak/>
         <w:t>相等符号</w:t>
       </w:r>
       <w:r>
@@ -3038,9 +3023,6 @@
     <w:p>
       <w:pPr>
         <w:ind w:firstLine="360"/>
-        <w:rPr>
-          <w:rFonts w:hint="eastAsia"/>
-        </w:rPr>
       </w:pPr>
       <w:r>
         <w:rPr>
@@ -3671,6 +3653,7 @@
         <w:rPr>
           <w:rFonts w:hint="eastAsia"/>
         </w:rPr>
+        <w:lastRenderedPageBreak/>
         <w:t>insert</w:t>
       </w:r>
       <w:r>
@@ -3752,7 +3735,6 @@
         <w:rPr>
           <w:rFonts w:hint="eastAsia"/>
         </w:rPr>
-        <w:lastRenderedPageBreak/>
         <w:t>查询</w:t>
       </w:r>
       <w:r>
@@ -4670,6 +4652,7 @@
           <w:sz w:val="20"/>
           <w:szCs w:val="20"/>
         </w:rPr>
+        <w:lastRenderedPageBreak/>
         <w:t>正确姿势：</w:t>
       </w:r>
       <w:r>
@@ -4712,7 +4695,6 @@
         <w:rPr>
           <w:rFonts w:hint="eastAsia"/>
         </w:rPr>
-        <w:lastRenderedPageBreak/>
         <w:t>数据表合并查询案例</w:t>
       </w:r>
     </w:p>
@@ -5700,6 +5682,7 @@
     </w:p>
     <w:p>
       <w:r>
+        <w:lastRenderedPageBreak/>
         <w:t xml:space="preserve">&lt;/select&gt;  </w:t>
       </w:r>
     </w:p>
@@ -5844,7 +5827,6 @@
         <w:rPr>
           <w:rFonts w:hint="eastAsia"/>
         </w:rPr>
-        <w:lastRenderedPageBreak/>
         <w:t>Dao</w:t>
       </w:r>
       <w:r>
@@ -6317,7 +6299,6 @@
         <w:shd w:val="clear" w:color="auto" w:fill="F9F9F9"/>
         <w:spacing w:before="0" w:beforeAutospacing="0" w:after="120" w:afterAutospacing="0" w:line="420" w:lineRule="atLeast"/>
         <w:rPr>
-          <w:rFonts w:hint="eastAsia"/>
           <w:color w:val="333333"/>
           <w:sz w:val="21"/>
           <w:szCs w:val="21"/>

</xml_diff>